<commit_message>
update descripcion de actividades documentation
</commit_message>
<xml_diff>
--- a/API/DocumentacionAPI/Descripcion_de_las_actividades.docx
+++ b/API/DocumentacionAPI/Descripcion_de_las_actividades.docx
@@ -52,31 +52,7 @@
           <w:lang w:eastAsia="es-MX"/>
           <w14:ligatures w14:val="none"/>
         </w:rPr>
-        <w:t xml:space="preserve">En la actualidad, muchos usuarios enfrentan el problema de gestionar múltiples pagos de suscripciones a servicios digitales, tales como Netflix, </w:t>
-      </w:r>
-      <w:proofErr w:type="spellStart"/>
-      <w:r>
-        <w:rPr>
-          <w:rFonts w:ascii="Times New Roman" w:eastAsia="Times New Roman" w:hAnsi="Times New Roman" w:cs="Times New Roman"/>
-          <w:kern w:val="0"/>
-          <w:sz w:val="24"/>
-          <w:szCs w:val="24"/>
-          <w:lang w:eastAsia="es-MX"/>
-          <w14:ligatures w14:val="none"/>
-        </w:rPr>
-        <w:t>Game</w:t>
-      </w:r>
-      <w:proofErr w:type="spellEnd"/>
-      <w:r>
-        <w:rPr>
-          <w:rFonts w:ascii="Times New Roman" w:eastAsia="Times New Roman" w:hAnsi="Times New Roman" w:cs="Times New Roman"/>
-          <w:kern w:val="0"/>
-          <w:sz w:val="24"/>
-          <w:szCs w:val="24"/>
-          <w:lang w:eastAsia="es-MX"/>
-          <w14:ligatures w14:val="none"/>
-        </w:rPr>
-        <w:t xml:space="preserve"> Pass, Spotify, entre otros. La falta de un sistema centralizado para gestionar estos pagos puede llevar a olvidos, pagos atrasados y, en consecuencia, a interrupciones en los servicios o cargos adicionales. Este proyecto busca resolver esta problemática mediante el desarrollo de una aplicación móvil que permita a los usuarios guardar recordatorios sobre sus pagos de manera eficiente y personalizada. La aplicación no requerirá un proceso de autenticación complejo, evitando así la gestión de información sensible, pero será lo suficientemente robusta para ofrecer una experiencia de usuario satisfactoria. La arquitectura de Microservicios permitirá un desarrollo modular, escalable y mantenible del sistema, facilitando futuras expansiones y mejoras.</w:t>
+        <w:t>En la actualidad, muchos usuarios enfrentan el problema de gestionar múltiples pagos de suscripciones a servicios digitales, tales como Netflix, Game Pass, Spotify, entre otros. La falta de un sistema centralizado para gestionar estos pagos puede llevar a olvidos, pagos atrasados y, en consecuencia, a interrupciones en los servicios o cargos adicionales. Este proyecto busca resolver esta problemática mediante el desarrollo de una aplicación móvil que permita a los usuarios guardar recordatorios sobre sus pagos de manera eficiente y personalizada. La aplicación no requerirá un proceso de autenticación complejo, evitando así la gestión de información sensible, pero será lo suficientemente robusta para ofrecer una experiencia de usuario satisfactoria. La arquitectura de Microservicios permitirá un desarrollo modular, escalable y mantenible del sistema, facilitando futuras expansiones y mejoras.</w:t>
       </w:r>
     </w:p>
     <w:p>
@@ -188,35 +164,7 @@
           <w:lang w:eastAsia="es-MX"/>
           <w14:ligatures w14:val="none"/>
         </w:rPr>
-        <w:t>Aplicación Móvil (</w:t>
-      </w:r>
-      <w:proofErr w:type="spellStart"/>
-      <w:r>
-        <w:rPr>
-          <w:rFonts w:ascii="Times New Roman" w:eastAsia="Times New Roman" w:hAnsi="Times New Roman" w:cs="Times New Roman"/>
-          <w:b/>
-          <w:bCs/>
-          <w:kern w:val="0"/>
-          <w:sz w:val="24"/>
-          <w:szCs w:val="24"/>
-          <w:lang w:eastAsia="es-MX"/>
-          <w14:ligatures w14:val="none"/>
-        </w:rPr>
-        <w:t>Frontend</w:t>
-      </w:r>
-      <w:proofErr w:type="spellEnd"/>
-      <w:r>
-        <w:rPr>
-          <w:rFonts w:ascii="Times New Roman" w:eastAsia="Times New Roman" w:hAnsi="Times New Roman" w:cs="Times New Roman"/>
-          <w:b/>
-          <w:bCs/>
-          <w:kern w:val="0"/>
-          <w:sz w:val="24"/>
-          <w:szCs w:val="24"/>
-          <w:lang w:eastAsia="es-MX"/>
-          <w14:ligatures w14:val="none"/>
-        </w:rPr>
-        <w:t>)</w:t>
+        <w:t>Aplicación Móvil (Frontend)</w:t>
       </w:r>
       <w:r>
         <w:rPr>
@@ -227,31 +175,7 @@
           <w:lang w:eastAsia="es-MX"/>
           <w14:ligatures w14:val="none"/>
         </w:rPr>
-        <w:t xml:space="preserve">: Interfaz de usuario desarrollada en </w:t>
-      </w:r>
-      <w:proofErr w:type="spellStart"/>
-      <w:r>
-        <w:rPr>
-          <w:rFonts w:ascii="Times New Roman" w:eastAsia="Times New Roman" w:hAnsi="Times New Roman" w:cs="Times New Roman"/>
-          <w:kern w:val="0"/>
-          <w:sz w:val="24"/>
-          <w:szCs w:val="24"/>
-          <w:lang w:eastAsia="es-MX"/>
-          <w14:ligatures w14:val="none"/>
-        </w:rPr>
-        <w:t>React</w:t>
-      </w:r>
-      <w:proofErr w:type="spellEnd"/>
-      <w:r>
-        <w:rPr>
-          <w:rFonts w:ascii="Times New Roman" w:eastAsia="Times New Roman" w:hAnsi="Times New Roman" w:cs="Times New Roman"/>
-          <w:kern w:val="0"/>
-          <w:sz w:val="24"/>
-          <w:szCs w:val="24"/>
-          <w:lang w:eastAsia="es-MX"/>
-          <w14:ligatures w14:val="none"/>
-        </w:rPr>
-        <w:t xml:space="preserve"> Native con Expo, permitiendo a los usuarios crear, editar, eliminar y visualizar recordatorios de pago.</w:t>
+        <w:t>: Interfaz de usuario desarrollada en React Native con Expo, permitiendo a los usuarios crear, editar, eliminar y visualizar recordatorios de pago.</w:t>
       </w:r>
     </w:p>
     <w:p>
@@ -281,23 +205,8 @@
           <w:lang w:eastAsia="es-MX"/>
           <w14:ligatures w14:val="none"/>
         </w:rPr>
-        <w:t xml:space="preserve">API </w:t>
+        <w:t>API Backend</w:t>
       </w:r>
-      <w:proofErr w:type="spellStart"/>
-      <w:r>
-        <w:rPr>
-          <w:rFonts w:ascii="Times New Roman" w:eastAsia="Times New Roman" w:hAnsi="Times New Roman" w:cs="Times New Roman"/>
-          <w:b/>
-          <w:bCs/>
-          <w:kern w:val="0"/>
-          <w:sz w:val="24"/>
-          <w:szCs w:val="24"/>
-          <w:lang w:eastAsia="es-MX"/>
-          <w14:ligatures w14:val="none"/>
-        </w:rPr>
-        <w:t>Backend</w:t>
-      </w:r>
-      <w:proofErr w:type="spellEnd"/>
       <w:r>
         <w:rPr>
           <w:rFonts w:ascii="Times New Roman" w:eastAsia="Times New Roman" w:hAnsi="Times New Roman" w:cs="Times New Roman"/>
@@ -390,6 +299,66 @@
           <w14:ligatures w14:val="none"/>
         </w:rPr>
         <w:t>: Encargado de enviar recordatorios a los usuarios sobre sus pagos próximos.</w:t>
+      </w:r>
+    </w:p>
+    <w:p>
+      <w:pPr>
+        <w:spacing w:before="100" w:beforeAutospacing="1" w:after="100" w:afterAutospacing="1" w:line="240" w:lineRule="auto"/>
+        <w:ind w:left="720"/>
+        <w:rPr>
+          <w:rFonts w:ascii="Times New Roman" w:eastAsia="Times New Roman" w:hAnsi="Times New Roman" w:cs="Times New Roman"/>
+          <w:kern w:val="0"/>
+          <w:sz w:val="24"/>
+          <w:szCs w:val="24"/>
+          <w:lang w:eastAsia="es-MX"/>
+          <w14:ligatures w14:val="none"/>
+        </w:rPr>
+      </w:pPr>
+      <w:r>
+        <w:rPr>
+          <w:rFonts w:ascii="Times New Roman" w:eastAsia="Times New Roman" w:hAnsi="Times New Roman" w:cs="Times New Roman"/>
+          <w:kern w:val="0"/>
+          <w:sz w:val="24"/>
+          <w:szCs w:val="24"/>
+          <w:lang w:eastAsia="es-MX"/>
+          <w14:ligatures w14:val="none"/>
+        </w:rPr>
+        <w:lastRenderedPageBreak/>
+        <w:drawing>
+          <wp:inline distT="0" distB="0" distL="0" distR="0" wp14:anchorId="614CD955" wp14:editId="0E5A8399">
+            <wp:extent cx="5612130" cy="3072130"/>
+            <wp:effectExtent l="0" t="0" r="7620" b="0"/>
+            <wp:docPr id="758621713" name="Imagen 1"/>
+            <wp:cNvGraphicFramePr>
+              <a:graphicFrameLocks xmlns:a="http://schemas.openxmlformats.org/drawingml/2006/main" noChangeAspect="1"/>
+            </wp:cNvGraphicFramePr>
+            <a:graphic xmlns:a="http://schemas.openxmlformats.org/drawingml/2006/main">
+              <a:graphicData uri="http://schemas.openxmlformats.org/drawingml/2006/picture">
+                <pic:pic xmlns:pic="http://schemas.openxmlformats.org/drawingml/2006/picture">
+                  <pic:nvPicPr>
+                    <pic:cNvPr id="758621713" name=""/>
+                    <pic:cNvPicPr/>
+                  </pic:nvPicPr>
+                  <pic:blipFill>
+                    <a:blip r:embed="rId5"/>
+                    <a:stretch>
+                      <a:fillRect/>
+                    </a:stretch>
+                  </pic:blipFill>
+                  <pic:spPr>
+                    <a:xfrm>
+                      <a:off x="0" y="0"/>
+                      <a:ext cx="5612130" cy="3072130"/>
+                    </a:xfrm>
+                    <a:prstGeom prst="rect">
+                      <a:avLst/>
+                    </a:prstGeom>
+                  </pic:spPr>
+                </pic:pic>
+              </a:graphicData>
+            </a:graphic>
+          </wp:inline>
+        </w:drawing>
       </w:r>
     </w:p>
     <w:p>
@@ -456,7 +425,7 @@
                     <pic:cNvPicPr/>
                   </pic:nvPicPr>
                   <pic:blipFill>
-                    <a:blip r:embed="rId5"/>
+                    <a:blip r:embed="rId6"/>
                     <a:stretch>
                       <a:fillRect/>
                     </a:stretch>
@@ -630,6 +599,7 @@
           <w:lang w:eastAsia="es-MX"/>
           <w14:ligatures w14:val="none"/>
         </w:rPr>
+        <w:lastRenderedPageBreak/>
         <w:t>Notificaciones</w:t>
       </w:r>
       <w:r>
@@ -682,31 +652,7 @@
           <w:lang w:eastAsia="es-MX"/>
           <w14:ligatures w14:val="none"/>
         </w:rPr>
-        <w:t xml:space="preserve">: Administra la creación de </w:t>
-      </w:r>
-      <w:proofErr w:type="spellStart"/>
-      <w:r>
-        <w:rPr>
-          <w:rFonts w:ascii="Times New Roman" w:eastAsia="Times New Roman" w:hAnsi="Times New Roman" w:cs="Times New Roman"/>
-          <w:kern w:val="0"/>
-          <w:sz w:val="24"/>
-          <w:szCs w:val="24"/>
-          <w:lang w:eastAsia="es-MX"/>
-          <w14:ligatures w14:val="none"/>
-        </w:rPr>
-        <w:t>IDs</w:t>
-      </w:r>
-      <w:proofErr w:type="spellEnd"/>
-      <w:r>
-        <w:rPr>
-          <w:rFonts w:ascii="Times New Roman" w:eastAsia="Times New Roman" w:hAnsi="Times New Roman" w:cs="Times New Roman"/>
-          <w:kern w:val="0"/>
-          <w:sz w:val="24"/>
-          <w:szCs w:val="24"/>
-          <w:lang w:eastAsia="es-MX"/>
-          <w14:ligatures w14:val="none"/>
-        </w:rPr>
-        <w:t xml:space="preserve"> de usuario y su almacenamiento en el dispositivo.</w:t>
+        <w:t>: Administra la creación de IDs de usuario y su almacenamiento en el dispositivo.</w:t>
       </w:r>
     </w:p>
     <w:p>

</xml_diff>